<commit_message>
1er y 2do parrafo
</commit_message>
<xml_diff>
--- a/IsolTree.docx
+++ b/IsolTree.docx
@@ -111,6 +111,26 @@
       </w:pPr>
     </w:p>
     <w:p>
+      <w:r>
+        <w:t>"</w:t>
+      </w:r>
+      <w:r>
+        <w:t>A dense forest environment is a fundamentally different ecosystem from a sparse one and this influences a vast array of biot</w:t>
+      </w:r>
+      <w:r>
+        <w:t>ic and abiotic processes10–12." (Nature, tree world map)</w:t>
+      </w:r>
+    </w:p>
+    <w:p>
+      <w:pPr>
+        <w:rPr>
+          <w:rFonts w:ascii="Times New Roman" w:hAnsi="Times New Roman" w:cs="Times New Roman"/>
+          <w:sz w:val="24"/>
+          <w:szCs w:val="24"/>
+        </w:rPr>
+      </w:pPr>
+    </w:p>
+    <w:p>
       <w:pPr>
         <w:rPr>
           <w:rFonts w:ascii="Times New Roman" w:hAnsi="Times New Roman" w:cs="Times New Roman"/>
@@ -525,10 +545,141 @@
     </w:p>
     <w:p>
       <w:pPr>
-        <w:pStyle w:val="NormalWeb"/>
-        <w:ind w:left="480" w:hanging="480"/>
-      </w:pPr>
-      <w:r>
+        <w:pStyle w:val="Ttulo4"/>
+        <w:shd w:val="clear" w:color="auto" w:fill="FFFFFF"/>
+        <w:spacing w:before="0" w:beforeAutospacing="0" w:after="0" w:afterAutospacing="0"/>
+        <w:rPr>
+          <w:rFonts w:ascii="Verdana" w:hAnsi="Verdana"/>
+          <w:b w:val="0"/>
+          <w:bCs w:val="0"/>
+          <w:color w:val="800000"/>
+          <w:sz w:val="16"/>
+          <w:szCs w:val="16"/>
+        </w:rPr>
+      </w:pPr>
+      <w:r>
+        <w:rPr>
+          <w:b w:val="0"/>
+          <w:lang w:val="es-ES"/>
+        </w:rPr>
+        <w:t xml:space="preserve">Carvalho </w:t>
+      </w:r>
+      <w:proofErr w:type="spellStart"/>
+      <w:r>
+        <w:rPr>
+          <w:b w:val="0"/>
+          <w:lang w:val="es-ES"/>
+        </w:rPr>
+        <w:t>Vergner</w:t>
+      </w:r>
+      <w:proofErr w:type="spellEnd"/>
+      <w:r>
+        <w:rPr>
+          <w:b w:val="0"/>
+          <w:lang w:val="es-ES"/>
+        </w:rPr>
+        <w:t xml:space="preserve"> DC, Souza Almeida H, </w:t>
+      </w:r>
+      <w:proofErr w:type="spellStart"/>
+      <w:r>
+        <w:rPr>
+          <w:b w:val="0"/>
+          <w:lang w:val="es-ES"/>
+        </w:rPr>
+        <w:t>Furtado</w:t>
+      </w:r>
+      <w:proofErr w:type="spellEnd"/>
+      <w:r>
+        <w:rPr>
+          <w:b w:val="0"/>
+          <w:lang w:val="es-ES"/>
+        </w:rPr>
+        <w:t xml:space="preserve"> Campos CC, </w:t>
+      </w:r>
+      <w:proofErr w:type="spellStart"/>
+      <w:r>
+        <w:rPr>
+          <w:b w:val="0"/>
+          <w:lang w:val="es-ES"/>
+        </w:rPr>
+        <w:t>Martins</w:t>
+      </w:r>
+      <w:proofErr w:type="spellEnd"/>
+      <w:r>
+        <w:rPr>
+          <w:b w:val="0"/>
+          <w:lang w:val="es-ES"/>
+        </w:rPr>
+        <w:t xml:space="preserve"> NS, </w:t>
+      </w:r>
+      <w:proofErr w:type="spellStart"/>
+      <w:r>
+        <w:rPr>
+          <w:b w:val="0"/>
+          <w:lang w:val="es-ES"/>
+        </w:rPr>
+        <w:t>Nunes</w:t>
+      </w:r>
+      <w:proofErr w:type="spellEnd"/>
+      <w:r>
+        <w:rPr>
+          <w:b w:val="0"/>
+          <w:lang w:val="es-ES"/>
+        </w:rPr>
+        <w:t xml:space="preserve"> Ramos F. 2016. </w:t>
+      </w:r>
+      <w:r>
+        <w:rPr>
+          <w:b w:val="0"/>
+        </w:rPr>
+        <w:t xml:space="preserve">Isolated trees with high crown coverage and densities increase pasture seed rain. </w:t>
+      </w:r>
+      <w:proofErr w:type="spellStart"/>
+      <w:r>
+        <w:rPr>
+          <w:b w:val="0"/>
+          <w:i/>
+        </w:rPr>
+        <w:t>Acta</w:t>
+      </w:r>
+      <w:proofErr w:type="spellEnd"/>
+      <w:r>
+        <w:rPr>
+          <w:b w:val="0"/>
+          <w:i/>
+        </w:rPr>
+        <w:t xml:space="preserve"> Bot. Bras.,</w:t>
+      </w:r>
+      <w:r>
+        <w:rPr>
+          <w:b w:val="0"/>
+        </w:rPr>
+        <w:t xml:space="preserve"> </w:t>
+      </w:r>
+      <w:r>
+        <w:t xml:space="preserve">30: </w:t>
+      </w:r>
+      <w:r>
+        <w:rPr>
+          <w:rFonts w:ascii="Verdana" w:hAnsi="Verdana"/>
+          <w:b w:val="0"/>
+          <w:bCs w:val="0"/>
+          <w:color w:val="800000"/>
+          <w:sz w:val="16"/>
+          <w:szCs w:val="16"/>
+        </w:rPr>
+        <w:t>10.1590/0102-33062016abb0154 </w:t>
+      </w:r>
+      <w:bookmarkStart w:id="0" w:name="_GoBack"/>
+      <w:bookmarkEnd w:id="0"/>
+    </w:p>
+    <w:p>
+      <w:pPr>
+        <w:pStyle w:val="NormalWeb"/>
+        <w:ind w:left="480" w:hanging="480"/>
+      </w:pPr>
+      <w:r>
+        <w:lastRenderedPageBreak/>
         <w:t>Charles-Edwards,</w:t>
       </w:r>
       <w:r>
@@ -649,7 +800,6 @@
         <w:rPr>
           <w:i/>
         </w:rPr>
-        <w:lastRenderedPageBreak/>
         <w:t>Coulson, C., Spooner, P.G., Lunt, I.D., Watson, S.J., 2013. From the matrix to roadsides and beyond: the role of isolated paddock trees as dispersal points for invasion. Diversity and Distribution. DOI: 10.1111/ddi.12135</w:t>
       </w:r>
       <w:r>
@@ -673,12 +823,7 @@
       </w:r>
       <w:proofErr w:type="spellEnd"/>
       <w:r>
-        <w:t xml:space="preserve"> et al</w:t>
-      </w:r>
-      <w:bookmarkStart w:id="0" w:name="_GoBack"/>
-      <w:bookmarkEnd w:id="0"/>
-      <w:r>
-        <w:t>. 2015. Mapping tree density at the global scale. Nature.</w:t>
+        <w:t xml:space="preserve"> et al. 2015. Mapping tree density at the global scale. Nature.</w:t>
       </w:r>
     </w:p>
     <w:p>
@@ -1245,6 +1390,7 @@
         <w:ind w:left="480" w:hanging="480"/>
       </w:pPr>
       <w:r>
+        <w:lastRenderedPageBreak/>
         <w:t xml:space="preserve">Gardner, T. a., Barlow, J., </w:t>
       </w:r>
       <w:proofErr w:type="spellStart"/>
@@ -1335,11 +1481,7 @@
         <w:t xml:space="preserve">, L. A., &amp; Balaguer, L. (2011). </w:t>
       </w:r>
       <w:r>
-        <w:t xml:space="preserve">Temporal matching among diurnal photosynthetic patterns within the </w:t>
-      </w:r>
-      <w:r>
-        <w:lastRenderedPageBreak/>
-        <w:t xml:space="preserve">crown of the evergreen </w:t>
+        <w:t xml:space="preserve">Temporal matching among diurnal photosynthetic patterns within the crown of the evergreen </w:t>
       </w:r>
       <w:proofErr w:type="spellStart"/>
       <w:r>
@@ -1862,6 +2004,7 @@
         <w:ind w:left="480" w:hanging="480"/>
       </w:pPr>
       <w:r>
+        <w:lastRenderedPageBreak/>
         <w:t xml:space="preserve">Lloyd AH. 2005. Ecological histories from Alaskan tree lines provide insight into future change. </w:t>
       </w:r>
       <w:r>
@@ -1932,7 +2075,6 @@
       </w:pPr>
       <w:proofErr w:type="spellStart"/>
       <w:r>
-        <w:lastRenderedPageBreak/>
         <w:t>Makela</w:t>
       </w:r>
       <w:proofErr w:type="spellEnd"/>
@@ -2482,6 +2624,7 @@
       </w:pPr>
       <w:proofErr w:type="spellStart"/>
       <w:r>
+        <w:lastRenderedPageBreak/>
         <w:t>Pielou</w:t>
       </w:r>
       <w:proofErr w:type="spellEnd"/>
@@ -2597,7 +2740,6 @@
         <w:ind w:left="480" w:hanging="480"/>
       </w:pPr>
       <w:r>
-        <w:lastRenderedPageBreak/>
         <w:t xml:space="preserve">Sack, L., Melcher, P. J., Liu, W. H., Middleton, E., &amp; </w:t>
       </w:r>
       <w:proofErr w:type="spellStart"/>
@@ -3228,6 +3370,7 @@
           <w:sz w:val="24"/>
           <w:szCs w:val="24"/>
         </w:rPr>
+        <w:lastRenderedPageBreak/>
         <w:t>Yguel</w:t>
       </w:r>
       <w:proofErr w:type="spellEnd"/>
@@ -3721,6 +3864,26 @@
     <w:name w:val="Normal"/>
     <w:qFormat/>
   </w:style>
+  <w:style w:type="paragraph" w:styleId="Ttulo4">
+    <w:name w:val="heading 4"/>
+    <w:basedOn w:val="Normal"/>
+    <w:link w:val="Ttulo4Car"/>
+    <w:uiPriority w:val="9"/>
+    <w:qFormat/>
+    <w:rsid w:val="002C6534"/>
+    <w:pPr>
+      <w:spacing w:before="100" w:beforeAutospacing="1" w:after="100" w:afterAutospacing="1" w:line="240" w:lineRule="auto"/>
+      <w:outlineLvl w:val="3"/>
+    </w:pPr>
+    <w:rPr>
+      <w:rFonts w:ascii="Times New Roman" w:eastAsia="Times New Roman" w:hAnsi="Times New Roman" w:cs="Times New Roman"/>
+      <w:b/>
+      <w:bCs/>
+      <w:sz w:val="24"/>
+      <w:szCs w:val="24"/>
+      <w:lang w:val="en-GB" w:eastAsia="en-GB"/>
+    </w:rPr>
+  </w:style>
   <w:style w:type="character" w:default="1" w:styleId="Fuentedeprrafopredeter">
     <w:name w:val="Default Paragraph Font"/>
     <w:uiPriority w:val="1"/>
@@ -3772,6 +3935,21 @@
     <w:rPr>
       <w:color w:val="0563C1" w:themeColor="hyperlink"/>
       <w:u w:val="single"/>
+    </w:rPr>
+  </w:style>
+  <w:style w:type="character" w:customStyle="1" w:styleId="Ttulo4Car">
+    <w:name w:val="Título 4 Car"/>
+    <w:basedOn w:val="Fuentedeprrafopredeter"/>
+    <w:link w:val="Ttulo4"/>
+    <w:uiPriority w:val="9"/>
+    <w:rsid w:val="002C6534"/>
+    <w:rPr>
+      <w:rFonts w:ascii="Times New Roman" w:eastAsia="Times New Roman" w:hAnsi="Times New Roman" w:cs="Times New Roman"/>
+      <w:b/>
+      <w:bCs/>
+      <w:sz w:val="24"/>
+      <w:szCs w:val="24"/>
+      <w:lang w:val="en-GB" w:eastAsia="en-GB"/>
     </w:rPr>
   </w:style>
 </w:styles>
@@ -4043,7 +4221,7 @@
 </file>
 
 <file path=customXml/itemProps1.xml><?xml version="1.0" encoding="utf-8"?>
-<ds:datastoreItem xmlns:ds="http://schemas.openxmlformats.org/officeDocument/2006/customXml" ds:itemID="{E3171930-26D1-4E23-9E63-3B721429A5EA}">
+<ds:datastoreItem xmlns:ds="http://schemas.openxmlformats.org/officeDocument/2006/customXml" ds:itemID="{9178A7F2-F7FC-4F2C-9A1E-22E8285611FE}">
   <ds:schemaRefs>
     <ds:schemaRef ds:uri="http://schemas.openxmlformats.org/officeDocument/2006/bibliography"/>
   </ds:schemaRefs>

</xml_diff>

<commit_message>
nuevas citas en isoltree y scattered trees wos entries en role of...
</commit_message>
<xml_diff>
--- a/IsolTree.docx
+++ b/IsolTree.docx
@@ -111,24 +111,168 @@
       </w:pPr>
     </w:p>
     <w:p>
-      <w:r>
-        <w:t>"</w:t>
-      </w:r>
-      <w:r>
-        <w:t>A dense forest environment is a fundamentally different ecosystem from a sparse one and this influences a vast array of biot</w:t>
-      </w:r>
-      <w:r>
-        <w:t>ic and abiotic processes10–12." (Nature, tree world map)</w:t>
-      </w:r>
-    </w:p>
-    <w:p>
-      <w:pPr>
-        <w:rPr>
-          <w:rFonts w:ascii="Times New Roman" w:hAnsi="Times New Roman" w:cs="Times New Roman"/>
-          <w:sz w:val="24"/>
-          <w:szCs w:val="24"/>
-        </w:rPr>
-      </w:pPr>
+      <w:pPr>
+        <w:rPr>
+          <w:lang w:val="es-ES"/>
+        </w:rPr>
+      </w:pPr>
+      <w:r>
+        <w:t xml:space="preserve">"A dense forest environment is a fundamentally different ecosystem from a sparse one and this influences a vast array of biotic and abiotic processes10–12." </w:t>
+      </w:r>
+      <w:r>
+        <w:rPr>
+          <w:lang w:val="es-ES"/>
+        </w:rPr>
+        <w:t>(</w:t>
+      </w:r>
+      <w:proofErr w:type="spellStart"/>
+      <w:r>
+        <w:rPr>
+          <w:lang w:val="es-ES"/>
+        </w:rPr>
+        <w:t>Nature</w:t>
+      </w:r>
+      <w:proofErr w:type="spellEnd"/>
+      <w:r>
+        <w:rPr>
+          <w:lang w:val="es-ES"/>
+        </w:rPr>
+        <w:t xml:space="preserve">, </w:t>
+      </w:r>
+      <w:proofErr w:type="spellStart"/>
+      <w:r>
+        <w:rPr>
+          <w:lang w:val="es-ES"/>
+        </w:rPr>
+        <w:t>tree</w:t>
+      </w:r>
+      <w:proofErr w:type="spellEnd"/>
+      <w:r>
+        <w:rPr>
+          <w:lang w:val="es-ES"/>
+        </w:rPr>
+        <w:t xml:space="preserve"> </w:t>
+      </w:r>
+      <w:proofErr w:type="spellStart"/>
+      <w:r>
+        <w:rPr>
+          <w:lang w:val="es-ES"/>
+        </w:rPr>
+        <w:t>world</w:t>
+      </w:r>
+      <w:proofErr w:type="spellEnd"/>
+      <w:r>
+        <w:rPr>
+          <w:lang w:val="es-ES"/>
+        </w:rPr>
+        <w:t xml:space="preserve"> </w:t>
+      </w:r>
+      <w:proofErr w:type="spellStart"/>
+      <w:r>
+        <w:rPr>
+          <w:lang w:val="es-ES"/>
+        </w:rPr>
+        <w:t>map</w:t>
+      </w:r>
+      <w:proofErr w:type="spellEnd"/>
+      <w:r>
+        <w:rPr>
+          <w:lang w:val="es-ES"/>
+        </w:rPr>
+        <w:t>)</w:t>
+      </w:r>
+    </w:p>
+    <w:p>
+      <w:pPr>
+        <w:rPr>
+          <w:rFonts w:ascii="Times New Roman" w:hAnsi="Times New Roman" w:cs="Times New Roman"/>
+          <w:sz w:val="24"/>
+          <w:szCs w:val="24"/>
+          <w:lang w:val="es-ES"/>
+        </w:rPr>
+      </w:pPr>
+      <w:r>
+        <w:rPr>
+          <w:noProof/>
+          <w:lang w:val="en-GB" w:eastAsia="en-GB"/>
+        </w:rPr>
+        <w:drawing>
+          <wp:inline distT="0" distB="0" distL="0" distR="0" wp14:anchorId="1A87D4EF" wp14:editId="772F0701">
+            <wp:extent cx="4019550" cy="1924050"/>
+            <wp:effectExtent l="0" t="0" r="0" b="0"/>
+            <wp:docPr id="1" name="Imagen 1"/>
+            <wp:cNvGraphicFramePr>
+              <a:graphicFrameLocks xmlns:a="http://schemas.openxmlformats.org/drawingml/2006/main" noChangeAspect="1"/>
+            </wp:cNvGraphicFramePr>
+            <a:graphic xmlns:a="http://schemas.openxmlformats.org/drawingml/2006/main">
+              <a:graphicData uri="http://schemas.openxmlformats.org/drawingml/2006/picture">
+                <pic:pic xmlns:pic="http://schemas.openxmlformats.org/drawingml/2006/picture">
+                  <pic:nvPicPr>
+                    <pic:cNvPr id="1" name=""/>
+                    <pic:cNvPicPr/>
+                  </pic:nvPicPr>
+                  <pic:blipFill>
+                    <a:blip r:embed="rId5"/>
+                    <a:stretch>
+                      <a:fillRect/>
+                    </a:stretch>
+                  </pic:blipFill>
+                  <pic:spPr>
+                    <a:xfrm>
+                      <a:off x="0" y="0"/>
+                      <a:ext cx="4019550" cy="1924050"/>
+                    </a:xfrm>
+                    <a:prstGeom prst="rect">
+                      <a:avLst/>
+                    </a:prstGeom>
+                  </pic:spPr>
+                </pic:pic>
+              </a:graphicData>
+            </a:graphic>
+          </wp:inline>
+        </w:drawing>
+      </w:r>
+      <w:proofErr w:type="spellStart"/>
+      <w:r>
+        <w:rPr>
+          <w:rFonts w:ascii="Times New Roman" w:hAnsi="Times New Roman" w:cs="Times New Roman"/>
+          <w:sz w:val="24"/>
+          <w:szCs w:val="24"/>
+          <w:lang w:val="es-ES"/>
+        </w:rPr>
+        <w:t>Toh</w:t>
+      </w:r>
+      <w:proofErr w:type="spellEnd"/>
+      <w:r>
+        <w:rPr>
+          <w:rFonts w:ascii="Times New Roman" w:hAnsi="Times New Roman" w:cs="Times New Roman"/>
+          <w:sz w:val="24"/>
+          <w:szCs w:val="24"/>
+          <w:lang w:val="es-ES"/>
+        </w:rPr>
+        <w:t xml:space="preserve"> et al. </w:t>
+      </w:r>
+      <w:r>
+        <w:rPr>
+          <w:rFonts w:ascii="Times New Roman" w:hAnsi="Times New Roman" w:cs="Times New Roman"/>
+          <w:sz w:val="24"/>
+          <w:szCs w:val="24"/>
+          <w:lang w:val="es-ES"/>
+        </w:rPr>
+        <w:t>1999.</w:t>
+      </w:r>
+    </w:p>
+    <w:p>
+      <w:pPr>
+        <w:rPr>
+          <w:rFonts w:ascii="Times New Roman" w:hAnsi="Times New Roman" w:cs="Times New Roman"/>
+          <w:sz w:val="24"/>
+          <w:szCs w:val="24"/>
+          <w:lang w:val="es-ES"/>
+        </w:rPr>
+      </w:pPr>
+      <w:bookmarkStart w:id="0" w:name="_GoBack"/>
+      <w:bookmarkEnd w:id="0"/>
     </w:p>
     <w:p>
       <w:pPr>
@@ -238,27 +382,112 @@
           <w:rFonts w:ascii="Times New Roman" w:hAnsi="Times New Roman" w:cs="Times New Roman"/>
           <w:sz w:val="24"/>
           <w:szCs w:val="24"/>
-        </w:rPr>
-      </w:pPr>
-      <w:proofErr w:type="spellStart"/>
-      <w:r>
-        <w:rPr>
-          <w:rFonts w:ascii="Times New Roman" w:hAnsi="Times New Roman" w:cs="Times New Roman"/>
-          <w:sz w:val="24"/>
-          <w:szCs w:val="24"/>
-          <w:lang w:val="es-ES"/>
-        </w:rPr>
-        <w:t>Aide</w:t>
-      </w:r>
-      <w:proofErr w:type="spellEnd"/>
-      <w:r>
-        <w:rPr>
-          <w:rFonts w:ascii="Times New Roman" w:hAnsi="Times New Roman" w:cs="Times New Roman"/>
-          <w:sz w:val="24"/>
-          <w:szCs w:val="24"/>
-          <w:lang w:val="es-ES"/>
-        </w:rPr>
-        <w:t xml:space="preserve"> et al. 2000. </w:t>
+          <w:lang w:val="es-ES"/>
+        </w:rPr>
+      </w:pPr>
+    </w:p>
+    <w:p>
+      <w:pPr>
+        <w:rPr>
+          <w:rFonts w:ascii="Arial" w:hAnsi="Arial" w:cs="Arial"/>
+          <w:color w:val="2A2D35"/>
+          <w:sz w:val="21"/>
+          <w:szCs w:val="21"/>
+          <w:shd w:val="clear" w:color="auto" w:fill="F8F8F8"/>
+          <w:lang w:val="es-ES"/>
+        </w:rPr>
+      </w:pPr>
+      <w:r>
+        <w:rPr>
+          <w:rFonts w:ascii="Arial" w:hAnsi="Arial" w:cs="Arial"/>
+          <w:color w:val="2A2D35"/>
+          <w:sz w:val="21"/>
+          <w:szCs w:val="21"/>
+          <w:shd w:val="clear" w:color="auto" w:fill="F8F8F8"/>
+          <w:lang w:val="es-ES"/>
+        </w:rPr>
+        <w:t>10.1111/1365-2664.12943</w:t>
+      </w:r>
+    </w:p>
+    <w:p>
+      <w:pPr>
+        <w:rPr>
+          <w:rFonts w:ascii="Arial" w:hAnsi="Arial" w:cs="Arial"/>
+          <w:color w:val="2A2D35"/>
+          <w:sz w:val="21"/>
+          <w:szCs w:val="21"/>
+          <w:shd w:val="clear" w:color="auto" w:fill="F8F8F8"/>
+        </w:rPr>
+      </w:pPr>
+      <w:r>
+        <w:rPr>
+          <w:rFonts w:ascii="Arial" w:hAnsi="Arial" w:cs="Arial"/>
+          <w:color w:val="2A2D35"/>
+          <w:sz w:val="21"/>
+          <w:szCs w:val="21"/>
+          <w:shd w:val="clear" w:color="auto" w:fill="F8F8F8"/>
+          <w:lang w:val="es-ES"/>
+        </w:rPr>
+        <w:t>1</w:t>
+      </w:r>
+      <w:r>
+        <w:rPr>
+          <w:rFonts w:ascii="Arial" w:hAnsi="Arial" w:cs="Arial"/>
+          <w:color w:val="2A2D35"/>
+          <w:sz w:val="21"/>
+          <w:szCs w:val="21"/>
+          <w:shd w:val="clear" w:color="auto" w:fill="F8F8F8"/>
+        </w:rPr>
+        <w:t>0.1016/j.agee.2017.08.002</w:t>
+      </w:r>
+    </w:p>
+    <w:p>
+      <w:pPr>
+        <w:rPr>
+          <w:rFonts w:ascii="Arial" w:hAnsi="Arial" w:cs="Arial"/>
+          <w:color w:val="2A2D35"/>
+          <w:sz w:val="21"/>
+          <w:szCs w:val="21"/>
+          <w:shd w:val="clear" w:color="auto" w:fill="F8F8F8"/>
+        </w:rPr>
+      </w:pPr>
+      <w:r>
+        <w:rPr>
+          <w:rFonts w:ascii="Arial" w:hAnsi="Arial" w:cs="Arial"/>
+          <w:color w:val="2A2D35"/>
+          <w:sz w:val="21"/>
+          <w:szCs w:val="21"/>
+          <w:shd w:val="clear" w:color="auto" w:fill="F8F8F8"/>
+        </w:rPr>
+        <w:t>10.1111/aec.12414</w:t>
+      </w:r>
+    </w:p>
+    <w:p>
+      <w:pPr>
+        <w:rPr>
+          <w:rFonts w:ascii="Times New Roman" w:hAnsi="Times New Roman" w:cs="Times New Roman"/>
+          <w:sz w:val="24"/>
+          <w:szCs w:val="24"/>
+          <w:lang w:val="en-GB"/>
+        </w:rPr>
+      </w:pPr>
+    </w:p>
+    <w:p>
+      <w:pPr>
+        <w:rPr>
+          <w:rFonts w:ascii="Times New Roman" w:hAnsi="Times New Roman" w:cs="Times New Roman"/>
+          <w:sz w:val="24"/>
+          <w:szCs w:val="24"/>
+        </w:rPr>
+      </w:pPr>
+      <w:r>
+        <w:rPr>
+          <w:rFonts w:ascii="Times New Roman" w:hAnsi="Times New Roman" w:cs="Times New Roman"/>
+          <w:sz w:val="24"/>
+          <w:szCs w:val="24"/>
+          <w:lang w:val="en-GB"/>
+        </w:rPr>
+        <w:t xml:space="preserve">Aide et al. 2000. </w:t>
       </w:r>
       <w:r>
         <w:rPr>
@@ -305,6 +534,7 @@
         <w:rPr>
           <w:lang w:val="en-GB"/>
         </w:rPr>
+        <w:lastRenderedPageBreak/>
         <w:t>Antonovics</w:t>
       </w:r>
       <w:proofErr w:type="spellEnd"/>
@@ -557,18 +787,24 @@
           <w:szCs w:val="16"/>
         </w:rPr>
       </w:pPr>
+      <w:proofErr w:type="spellStart"/>
       <w:r>
         <w:rPr>
           <w:b w:val="0"/>
-          <w:lang w:val="es-ES"/>
-        </w:rPr>
-        <w:t xml:space="preserve">Carvalho </w:t>
-      </w:r>
-      <w:proofErr w:type="spellStart"/>
+        </w:rPr>
+        <w:t>Carvalho</w:t>
+      </w:r>
+      <w:proofErr w:type="spellEnd"/>
       <w:r>
         <w:rPr>
           <w:b w:val="0"/>
-          <w:lang w:val="es-ES"/>
+        </w:rPr>
+        <w:t xml:space="preserve"> </w:t>
+      </w:r>
+      <w:proofErr w:type="spellStart"/>
+      <w:r>
+        <w:rPr>
+          <w:b w:val="0"/>
         </w:rPr>
         <w:t>Vergner</w:t>
       </w:r>
@@ -576,55 +812,20 @@
       <w:r>
         <w:rPr>
           <w:b w:val="0"/>
-          <w:lang w:val="es-ES"/>
-        </w:rPr>
-        <w:t xml:space="preserve"> DC, Souza Almeida H, </w:t>
+        </w:rPr>
+        <w:t xml:space="preserve"> DC, Souza Almeida H, Furtado Campos CC, Martins NS, </w:t>
       </w:r>
       <w:proofErr w:type="spellStart"/>
       <w:r>
         <w:rPr>
           <w:b w:val="0"/>
-          <w:lang w:val="es-ES"/>
-        </w:rPr>
-        <w:t>Furtado</w:t>
+        </w:rPr>
+        <w:t>Nunes</w:t>
       </w:r>
       <w:proofErr w:type="spellEnd"/>
       <w:r>
         <w:rPr>
           <w:b w:val="0"/>
-          <w:lang w:val="es-ES"/>
-        </w:rPr>
-        <w:t xml:space="preserve"> Campos CC, </w:t>
-      </w:r>
-      <w:proofErr w:type="spellStart"/>
-      <w:r>
-        <w:rPr>
-          <w:b w:val="0"/>
-          <w:lang w:val="es-ES"/>
-        </w:rPr>
-        <w:t>Martins</w:t>
-      </w:r>
-      <w:proofErr w:type="spellEnd"/>
-      <w:r>
-        <w:rPr>
-          <w:b w:val="0"/>
-          <w:lang w:val="es-ES"/>
-        </w:rPr>
-        <w:t xml:space="preserve"> NS, </w:t>
-      </w:r>
-      <w:proofErr w:type="spellStart"/>
-      <w:r>
-        <w:rPr>
-          <w:b w:val="0"/>
-          <w:lang w:val="es-ES"/>
-        </w:rPr>
-        <w:t>Nunes</w:t>
-      </w:r>
-      <w:proofErr w:type="spellEnd"/>
-      <w:r>
-        <w:rPr>
-          <w:b w:val="0"/>
-          <w:lang w:val="es-ES"/>
         </w:rPr>
         <w:t xml:space="preserve"> Ramos F. 2016. </w:t>
       </w:r>
@@ -670,16 +871,13 @@
         </w:rPr>
         <w:t>10.1590/0102-33062016abb0154 </w:t>
       </w:r>
-      <w:bookmarkStart w:id="0" w:name="_GoBack"/>
-      <w:bookmarkEnd w:id="0"/>
-    </w:p>
-    <w:p>
-      <w:pPr>
-        <w:pStyle w:val="NormalWeb"/>
-        <w:ind w:left="480" w:hanging="480"/>
-      </w:pPr>
-      <w:r>
-        <w:lastRenderedPageBreak/>
+    </w:p>
+    <w:p>
+      <w:pPr>
+        <w:pStyle w:val="NormalWeb"/>
+        <w:ind w:left="480" w:hanging="480"/>
+      </w:pPr>
+      <w:r>
         <w:t>Charles-Edwards,</w:t>
       </w:r>
       <w:r>
@@ -716,7 +914,7 @@
       <w:r>
         <w:t xml:space="preserve">(152), 919–928. </w:t>
       </w:r>
-      <w:hyperlink r:id="rId5" w:history="1">
+      <w:hyperlink r:id="rId6" w:history="1">
         <w:r>
           <w:rPr>
             <w:rStyle w:val="Hipervnculo"/>
@@ -779,7 +977,7 @@
       <w:r>
         <w:t xml:space="preserve"> </w:t>
       </w:r>
-      <w:hyperlink r:id="rId6" w:history="1">
+      <w:hyperlink r:id="rId7" w:history="1">
         <w:r>
           <w:rPr>
             <w:rStyle w:val="Hipervnculo"/>
@@ -886,7 +1084,7 @@
         </w:rPr>
         <w:t xml:space="preserve">(1483), 2391–6. </w:t>
       </w:r>
-      <w:hyperlink r:id="rId7" w:history="1">
+      <w:hyperlink r:id="rId8" w:history="1">
         <w:r>
           <w:rPr>
             <w:rStyle w:val="Hipervnculo"/>
@@ -944,6 +1142,7 @@
       </w:pPr>
       <w:proofErr w:type="spellStart"/>
       <w:r>
+        <w:lastRenderedPageBreak/>
         <w:t>Duursma</w:t>
       </w:r>
       <w:proofErr w:type="spellEnd"/>
@@ -1002,7 +1201,7 @@
       <w:r>
         <w:t xml:space="preserve">(4), 723–730. </w:t>
       </w:r>
-      <w:hyperlink r:id="rId8" w:history="1">
+      <w:hyperlink r:id="rId9" w:history="1">
         <w:r>
           <w:rPr>
             <w:rStyle w:val="Hipervnculo"/>
@@ -1249,7 +1448,7 @@
         </w:rPr>
         <w:t xml:space="preserve">(4), 643–651. </w:t>
       </w:r>
-      <w:hyperlink r:id="rId9" w:history="1">
+      <w:hyperlink r:id="rId10" w:history="1">
         <w:r>
           <w:rPr>
             <w:rStyle w:val="Hipervnculo"/>
@@ -1326,7 +1525,7 @@
         </w:rPr>
         <w:t xml:space="preserve">, 13–20. </w:t>
       </w:r>
-      <w:hyperlink r:id="rId10" w:history="1">
+      <w:hyperlink r:id="rId11" w:history="1">
         <w:r>
           <w:rPr>
             <w:rStyle w:val="Hipervnculo"/>
@@ -1390,7 +1589,6 @@
         <w:ind w:left="480" w:hanging="480"/>
       </w:pPr>
       <w:r>
-        <w:lastRenderedPageBreak/>
         <w:t xml:space="preserve">Gardner, T. a., Barlow, J., </w:t>
       </w:r>
       <w:proofErr w:type="spellStart"/>
@@ -1429,7 +1627,7 @@
       <w:r>
         <w:t xml:space="preserve">(6), 561–582. </w:t>
       </w:r>
-      <w:hyperlink r:id="rId11" w:history="1">
+      <w:hyperlink r:id="rId12" w:history="1">
         <w:r>
           <w:rPr>
             <w:rStyle w:val="Hipervnculo"/>
@@ -1535,7 +1733,7 @@
       <w:r>
         <w:t xml:space="preserve">, 800–810. </w:t>
       </w:r>
-      <w:hyperlink r:id="rId12" w:history="1">
+      <w:hyperlink r:id="rId13" w:history="1">
         <w:r>
           <w:rPr>
             <w:rStyle w:val="Hipervnculo"/>
@@ -1720,9 +1918,13 @@
         <w:t>Diversity and Distributions</w:t>
       </w:r>
       <w:r>
-        <w:t xml:space="preserve">, 1–10. </w:t>
-      </w:r>
-      <w:hyperlink r:id="rId13" w:history="1">
+        <w:t>, 1–</w:t>
+      </w:r>
+      <w:r>
+        <w:lastRenderedPageBreak/>
+        <w:t xml:space="preserve">10. </w:t>
+      </w:r>
+      <w:hyperlink r:id="rId14" w:history="1">
         <w:r>
           <w:rPr>
             <w:rStyle w:val="Hipervnculo"/>
@@ -1831,7 +2033,7 @@
       <w:r>
         <w:t xml:space="preserve">(4), 911–919. </w:t>
       </w:r>
-      <w:hyperlink r:id="rId14" w:history="1">
+      <w:hyperlink r:id="rId15" w:history="1">
         <w:r>
           <w:rPr>
             <w:rStyle w:val="Hipervnculo"/>
@@ -1962,7 +2164,7 @@
       <w:r>
         <w:t xml:space="preserve">(11), 1950–1955. </w:t>
       </w:r>
-      <w:hyperlink r:id="rId15" w:history="1">
+      <w:hyperlink r:id="rId16" w:history="1">
         <w:r>
           <w:rPr>
             <w:rStyle w:val="Hipervnculo"/>
@@ -2004,7 +2206,6 @@
         <w:ind w:left="480" w:hanging="480"/>
       </w:pPr>
       <w:r>
-        <w:lastRenderedPageBreak/>
         <w:t xml:space="preserve">Lloyd AH. 2005. Ecological histories from Alaskan tree lines provide insight into future change. </w:t>
       </w:r>
       <w:r>
@@ -2112,7 +2313,7 @@
       <w:r>
         <w:t xml:space="preserve">(4), 443–467. </w:t>
       </w:r>
-      <w:hyperlink r:id="rId16" w:history="1">
+      <w:hyperlink r:id="rId17" w:history="1">
         <w:r>
           <w:rPr>
             <w:rStyle w:val="Hipervnculo"/>
@@ -2184,7 +2385,7 @@
       <w:r>
         <w:t xml:space="preserve">(1), 125–159. </w:t>
       </w:r>
-      <w:hyperlink r:id="rId17" w:history="1">
+      <w:hyperlink r:id="rId18" w:history="1">
         <w:r>
           <w:rPr>
             <w:rStyle w:val="Hipervnculo"/>
@@ -2256,7 +2457,7 @@
         </w:rPr>
         <w:t xml:space="preserve">(3), 311–321. </w:t>
       </w:r>
-      <w:hyperlink r:id="rId18" w:history="1">
+      <w:hyperlink r:id="rId19" w:history="1">
         <w:r>
           <w:rPr>
             <w:rStyle w:val="Hipervnculo"/>
@@ -2320,7 +2521,7 @@
         </w:rPr>
         <w:t xml:space="preserve">, 915–919. </w:t>
       </w:r>
-      <w:hyperlink r:id="rId19" w:history="1">
+      <w:hyperlink r:id="rId20" w:history="1">
         <w:r>
           <w:rPr>
             <w:rStyle w:val="Hipervnculo"/>
@@ -2336,6 +2537,7 @@
         <w:ind w:left="480" w:hanging="480"/>
       </w:pPr>
       <w:r>
+        <w:lastRenderedPageBreak/>
         <w:t xml:space="preserve">Martens, S. N., </w:t>
       </w:r>
       <w:proofErr w:type="spellStart"/>
@@ -2374,7 +2576,7 @@
         </w:rPr>
         <w:t xml:space="preserve">(1), 79–93. </w:t>
       </w:r>
-      <w:hyperlink r:id="rId20" w:history="1">
+      <w:hyperlink r:id="rId21" w:history="1">
         <w:r>
           <w:rPr>
             <w:rStyle w:val="Hipervnculo"/>
@@ -2452,7 +2654,7 @@
       <w:r>
         <w:t xml:space="preserve">(6), 957–964. </w:t>
       </w:r>
-      <w:hyperlink r:id="rId21" w:history="1">
+      <w:hyperlink r:id="rId22" w:history="1">
         <w:r>
           <w:rPr>
             <w:rStyle w:val="Hipervnculo"/>
@@ -2502,7 +2704,7 @@
       <w:r>
         <w:t xml:space="preserve">(4), 1147–1161. </w:t>
       </w:r>
-      <w:hyperlink r:id="rId22" w:history="1">
+      <w:hyperlink r:id="rId23" w:history="1">
         <w:r>
           <w:rPr>
             <w:rStyle w:val="Hipervnculo"/>
@@ -2605,7 +2807,7 @@
       <w:r>
         <w:t xml:space="preserve">, 363–399. </w:t>
       </w:r>
-      <w:hyperlink r:id="rId23" w:history="1">
+      <w:hyperlink r:id="rId24" w:history="1">
         <w:r>
           <w:rPr>
             <w:rStyle w:val="Hipervnculo"/>
@@ -2624,7 +2826,6 @@
       </w:pPr>
       <w:proofErr w:type="spellStart"/>
       <w:r>
-        <w:lastRenderedPageBreak/>
         <w:t>Pielou</w:t>
       </w:r>
       <w:proofErr w:type="spellEnd"/>
@@ -2738,6 +2939,9 @@
       <w:pPr>
         <w:pStyle w:val="NormalWeb"/>
         <w:ind w:left="480" w:hanging="480"/>
+        <w:rPr>
+          <w:lang w:val="es-ES"/>
+        </w:rPr>
       </w:pPr>
       <w:r>
         <w:t xml:space="preserve">Sack, L., Melcher, P. J., Liu, W. H., Middleton, E., &amp; </w:t>
@@ -2774,22 +2978,29 @@
         <w:t>93</w:t>
       </w:r>
       <w:r>
-        <w:t>(6), 829–839. [AUTOECOLOGY]</w:t>
-      </w:r>
-    </w:p>
-    <w:p>
-      <w:pPr>
-        <w:rPr>
-          <w:rFonts w:ascii="Times New Roman" w:hAnsi="Times New Roman" w:cs="Times New Roman"/>
-          <w:sz w:val="24"/>
-          <w:szCs w:val="24"/>
-        </w:rPr>
-      </w:pPr>
-      <w:r>
-        <w:rPr>
-          <w:rFonts w:ascii="Times New Roman" w:hAnsi="Times New Roman" w:cs="Times New Roman"/>
-          <w:sz w:val="24"/>
-          <w:szCs w:val="24"/>
+        <w:t xml:space="preserve">(6), 829–839. </w:t>
+      </w:r>
+      <w:r>
+        <w:rPr>
+          <w:lang w:val="es-ES"/>
+        </w:rPr>
+        <w:t>[AUTOECOLOGY]</w:t>
+      </w:r>
+    </w:p>
+    <w:p>
+      <w:pPr>
+        <w:rPr>
+          <w:rFonts w:ascii="Times New Roman" w:hAnsi="Times New Roman" w:cs="Times New Roman"/>
+          <w:sz w:val="24"/>
+          <w:szCs w:val="24"/>
+        </w:rPr>
+      </w:pPr>
+      <w:r>
+        <w:rPr>
+          <w:rFonts w:ascii="Times New Roman" w:hAnsi="Times New Roman" w:cs="Times New Roman"/>
+          <w:sz w:val="24"/>
+          <w:szCs w:val="24"/>
+          <w:lang w:val="es-ES"/>
         </w:rPr>
         <w:t>Santiago-</w:t>
       </w:r>
@@ -2799,6 +3010,7 @@
           <w:rFonts w:ascii="Times New Roman" w:hAnsi="Times New Roman" w:cs="Times New Roman"/>
           <w:sz w:val="24"/>
           <w:szCs w:val="24"/>
+          <w:lang w:val="es-ES"/>
         </w:rPr>
         <w:t>Freijanes</w:t>
       </w:r>
@@ -2808,6 +3020,7 @@
           <w:rFonts w:ascii="Times New Roman" w:hAnsi="Times New Roman" w:cs="Times New Roman"/>
           <w:sz w:val="24"/>
           <w:szCs w:val="24"/>
+          <w:lang w:val="es-ES"/>
         </w:rPr>
         <w:t xml:space="preserve"> JJ, </w:t>
       </w:r>
@@ -2817,24 +3030,27 @@
           <w:rFonts w:ascii="Times New Roman" w:hAnsi="Times New Roman" w:cs="Times New Roman"/>
           <w:sz w:val="24"/>
           <w:szCs w:val="24"/>
-        </w:rPr>
-        <w:t>Rigueiro</w:t>
-      </w:r>
-      <w:proofErr w:type="spellEnd"/>
-      <w:r>
-        <w:rPr>
-          <w:rFonts w:ascii="Times New Roman" w:hAnsi="Times New Roman" w:cs="Times New Roman"/>
-          <w:sz w:val="24"/>
-          <w:szCs w:val="24"/>
-        </w:rPr>
-        <w:t>-Rodriguez A, </w:t>
-      </w:r>
-      <w:proofErr w:type="spellStart"/>
-      <w:r>
-        <w:rPr>
-          <w:rFonts w:ascii="Times New Roman" w:hAnsi="Times New Roman" w:cs="Times New Roman"/>
-          <w:sz w:val="24"/>
-          <w:szCs w:val="24"/>
+          <w:lang w:val="es-ES"/>
+        </w:rPr>
+        <w:t>Rigueiro-Rodriguez</w:t>
+      </w:r>
+      <w:proofErr w:type="spellEnd"/>
+      <w:r>
+        <w:rPr>
+          <w:rFonts w:ascii="Times New Roman" w:hAnsi="Times New Roman" w:cs="Times New Roman"/>
+          <w:sz w:val="24"/>
+          <w:szCs w:val="24"/>
+          <w:lang w:val="es-ES"/>
+        </w:rPr>
+        <w:t xml:space="preserve"> A, </w:t>
+      </w:r>
+      <w:proofErr w:type="spellStart"/>
+      <w:r>
+        <w:rPr>
+          <w:rFonts w:ascii="Times New Roman" w:hAnsi="Times New Roman" w:cs="Times New Roman"/>
+          <w:sz w:val="24"/>
+          <w:szCs w:val="24"/>
+          <w:lang w:val="es-ES"/>
         </w:rPr>
         <w:t>Aldrey</w:t>
       </w:r>
@@ -2844,26 +3060,37 @@
           <w:rFonts w:ascii="Times New Roman" w:hAnsi="Times New Roman" w:cs="Times New Roman"/>
           <w:sz w:val="24"/>
           <w:szCs w:val="24"/>
-        </w:rPr>
-        <w:t xml:space="preserve"> JA, Moreno G, den Herder M, Burgess P, </w:t>
-      </w:r>
-      <w:proofErr w:type="spellStart"/>
-      <w:r>
-        <w:rPr>
-          <w:rFonts w:ascii="Times New Roman" w:hAnsi="Times New Roman" w:cs="Times New Roman"/>
-          <w:sz w:val="24"/>
-          <w:szCs w:val="24"/>
-        </w:rPr>
-        <w:t>Mosquera-Losada</w:t>
-      </w:r>
-      <w:proofErr w:type="spellEnd"/>
-      <w:r>
-        <w:rPr>
-          <w:rFonts w:ascii="Times New Roman" w:hAnsi="Times New Roman" w:cs="Times New Roman"/>
-          <w:sz w:val="24"/>
-          <w:szCs w:val="24"/>
-        </w:rPr>
-        <w:t xml:space="preserve"> MR. 2018. Understanding agroforestry practices in Europe through landscape features policy promotion. </w:t>
+          <w:lang w:val="es-ES"/>
+        </w:rPr>
+        <w:t xml:space="preserve"> JA, Moreno G, den Herder M, </w:t>
+      </w:r>
+      <w:proofErr w:type="spellStart"/>
+      <w:r>
+        <w:rPr>
+          <w:rFonts w:ascii="Times New Roman" w:hAnsi="Times New Roman" w:cs="Times New Roman"/>
+          <w:sz w:val="24"/>
+          <w:szCs w:val="24"/>
+          <w:lang w:val="es-ES"/>
+        </w:rPr>
+        <w:t>Burgess</w:t>
+      </w:r>
+      <w:proofErr w:type="spellEnd"/>
+      <w:r>
+        <w:rPr>
+          <w:rFonts w:ascii="Times New Roman" w:hAnsi="Times New Roman" w:cs="Times New Roman"/>
+          <w:sz w:val="24"/>
+          <w:szCs w:val="24"/>
+          <w:lang w:val="es-ES"/>
+        </w:rPr>
+        <w:t xml:space="preserve"> P, Mosquera-Losada MR. 2018. </w:t>
+      </w:r>
+      <w:r>
+        <w:rPr>
+          <w:rFonts w:ascii="Times New Roman" w:hAnsi="Times New Roman" w:cs="Times New Roman"/>
+          <w:sz w:val="24"/>
+          <w:szCs w:val="24"/>
+        </w:rPr>
+        <w:t xml:space="preserve">Understanding agroforestry practices in Europe through landscape features policy promotion. </w:t>
       </w:r>
       <w:proofErr w:type="spellStart"/>
       <w:r>
@@ -3056,7 +3283,7 @@
       <w:r>
         <w:t xml:space="preserve">(1), 94–106. </w:t>
       </w:r>
-      <w:hyperlink r:id="rId24" w:history="1">
+      <w:hyperlink r:id="rId25" w:history="1">
         <w:r>
           <w:rPr>
             <w:rStyle w:val="Hipervnculo"/>
@@ -3075,6 +3302,7 @@
         <w:ind w:left="480" w:hanging="480"/>
       </w:pPr>
       <w:r>
+        <w:lastRenderedPageBreak/>
         <w:t xml:space="preserve">Smith, A. (1987). TROPICAL ALPINE PLANT ECOLOGY. </w:t>
       </w:r>
       <w:r>
@@ -3212,7 +3440,7 @@
       <w:r>
         <w:t xml:space="preserve">(9), 2655–2666. </w:t>
       </w:r>
-      <w:hyperlink r:id="rId25" w:history="1">
+      <w:hyperlink r:id="rId26" w:history="1">
         <w:r>
           <w:rPr>
             <w:rStyle w:val="Hipervnculo"/>
@@ -3302,7 +3530,7 @@
       <w:r>
         <w:t xml:space="preserve">(3), 995–1009. </w:t>
       </w:r>
-      <w:hyperlink r:id="rId26" w:history="1">
+      <w:hyperlink r:id="rId27" w:history="1">
         <w:r>
           <w:rPr>
             <w:rStyle w:val="Hipervnculo"/>
@@ -3342,7 +3570,7 @@
       <w:r>
         <w:t xml:space="preserve">(13), 3195–3207. </w:t>
       </w:r>
-      <w:hyperlink r:id="rId27" w:history="1">
+      <w:hyperlink r:id="rId28" w:history="1">
         <w:r>
           <w:rPr>
             <w:rStyle w:val="Hipervnculo"/>
@@ -3370,7 +3598,6 @@
           <w:sz w:val="24"/>
           <w:szCs w:val="24"/>
         </w:rPr>
-        <w:lastRenderedPageBreak/>
         <w:t>Yguel</w:t>
       </w:r>
       <w:proofErr w:type="spellEnd"/>
@@ -4221,7 +4448,7 @@
 </file>
 
 <file path=customXml/itemProps1.xml><?xml version="1.0" encoding="utf-8"?>
-<ds:datastoreItem xmlns:ds="http://schemas.openxmlformats.org/officeDocument/2006/customXml" ds:itemID="{9178A7F2-F7FC-4F2C-9A1E-22E8285611FE}">
+<ds:datastoreItem xmlns:ds="http://schemas.openxmlformats.org/officeDocument/2006/customXml" ds:itemID="{5E06DD15-55B8-4BC8-BFEE-5C07F67603CE}">
   <ds:schemaRefs>
     <ds:schemaRef ds:uri="http://schemas.openxmlformats.org/officeDocument/2006/bibliography"/>
   </ds:schemaRefs>

</xml_diff>